<commit_message>
2e partie de la réflexion
</commit_message>
<xml_diff>
--- a/Cahier des charges chaise de bureau connectée.docx
+++ b/Cahier des charges chaise de bureau connectée.docx
@@ -1,390 +1,440 @@
 
 <file path=word/document.xml><?xml version="1.0" encoding="utf-8"?>
-<w:document xmlns:o="urn:schemas-microsoft-com:office:office" xmlns:r="http://schemas.openxmlformats.org/officeDocument/2006/relationships" xmlns:v="urn:schemas-microsoft-com:vml" xmlns:w="http://schemas.openxmlformats.org/wordprocessingml/2006/main" xmlns:w10="urn:schemas-microsoft-com:office:word" xmlns:wp="http://schemas.openxmlformats.org/drawingml/2006/wordprocessingDrawing" xmlns:wps="http://schemas.microsoft.com/office/word/2010/wordprocessingShape" xmlns:wpg="http://schemas.microsoft.com/office/word/2010/wordprocessingGroup" xmlns:mc="http://schemas.openxmlformats.org/markup-compatibility/2006" xmlns:wp14="http://schemas.microsoft.com/office/word/2010/wordprocessingDrawing" xmlns:w14="http://schemas.microsoft.com/office/word/2010/wordml" mc:Ignorable="w14 wp14">
+<w:document xmlns:wpc="http://schemas.microsoft.com/office/word/2010/wordprocessingCanvas" xmlns:cx="http://schemas.microsoft.com/office/drawing/2014/chartex" xmlns:cx1="http://schemas.microsoft.com/office/drawing/2015/9/8/chartex" xmlns:cx2="http://schemas.microsoft.com/office/drawing/2015/10/21/chartex" xmlns:cx3="http://schemas.microsoft.com/office/drawing/2016/5/9/chartex" xmlns:cx4="http://schemas.microsoft.com/office/drawing/2016/5/10/chartex" xmlns:cx5="http://schemas.microsoft.com/office/drawing/2016/5/11/chartex" xmlns:cx6="http://schemas.microsoft.com/office/drawing/2016/5/12/chartex" xmlns:cx7="http://schemas.microsoft.com/office/drawing/2016/5/13/chartex" xmlns:cx8="http://schemas.microsoft.com/office/drawing/2016/5/14/chartex" xmlns:mc="http://schemas.openxmlformats.org/markup-compatibility/2006" xmlns:aink="http://schemas.microsoft.com/office/drawing/2016/ink" xmlns:am3d="http://schemas.microsoft.com/office/drawing/2017/model3d" xmlns:o="urn:schemas-microsoft-com:office:office" xmlns:r="http://schemas.openxmlformats.org/officeDocument/2006/relationships" xmlns:m="http://schemas.openxmlformats.org/officeDocument/2006/math" xmlns:v="urn:schemas-microsoft-com:vml" xmlns:wp14="http://schemas.microsoft.com/office/word/2010/wordprocessingDrawing" xmlns:wp="http://schemas.openxmlformats.org/drawingml/2006/wordprocessingDrawing" xmlns:w10="urn:schemas-microsoft-com:office:word" xmlns:w="http://schemas.openxmlformats.org/wordprocessingml/2006/main" xmlns:w14="http://schemas.microsoft.com/office/word/2010/wordml" xmlns:w15="http://schemas.microsoft.com/office/word/2012/wordml" xmlns:w16cid="http://schemas.microsoft.com/office/word/2016/wordml/cid" xmlns:w16se="http://schemas.microsoft.com/office/word/2015/wordml/symex" xmlns:wpg="http://schemas.microsoft.com/office/word/2010/wordprocessingGroup" xmlns:wpi="http://schemas.microsoft.com/office/word/2010/wordprocessingInk" xmlns:wne="http://schemas.microsoft.com/office/word/2006/wordml" xmlns:wps="http://schemas.microsoft.com/office/word/2010/wordprocessingShape" mc:Ignorable="w14 w15 w16se w16cid wp14">
   <w:body>
     <w:p>
       <w:pPr>
         <w:pStyle w:val="Titre1"/>
-        <w:spacing w:before="240" w:after="0"/>
-        <w:rPr/>
-      </w:pPr>
-      <w:r>
-        <w:rPr/>
+      </w:pPr>
+      <w:r>
         <w:t>TO52</w:t>
       </w:r>
     </w:p>
     <w:p>
-      <w:pPr>
-        <w:pStyle w:val="Normal"/>
-        <w:rPr/>
-      </w:pPr>
-      <w:r>
-        <w:rPr/>
-        <w:t>Zamiati Nahil</w:t>
-      </w:r>
-    </w:p>
-    <w:p>
-      <w:pPr>
-        <w:pStyle w:val="Normal"/>
-        <w:rPr/>
-      </w:pPr>
-      <w:r>
-        <w:rPr/>
-        <w:t>Chambefort Quentin</w:t>
-      </w:r>
-      <w:bookmarkStart w:id="0" w:name="_GoBack"/>
-      <w:bookmarkEnd w:id="0"/>
+      <w:proofErr w:type="spellStart"/>
+      <w:r>
+        <w:t>Zamiati</w:t>
+      </w:r>
+      <w:proofErr w:type="spellEnd"/>
+      <w:r>
+        <w:t xml:space="preserve"> </w:t>
+      </w:r>
+      <w:proofErr w:type="spellStart"/>
+      <w:r>
+        <w:t>Nahil</w:t>
+      </w:r>
+      <w:proofErr w:type="spellEnd"/>
+    </w:p>
+    <w:p>
+      <w:proofErr w:type="spellStart"/>
+      <w:r>
+        <w:t>Chambefort</w:t>
+      </w:r>
+      <w:proofErr w:type="spellEnd"/>
+      <w:r>
+        <w:t xml:space="preserve"> Quentin</w:t>
+      </w:r>
     </w:p>
     <w:p>
       <w:pPr>
         <w:pStyle w:val="Titre1"/>
-        <w:rPr/>
-      </w:pPr>
-      <w:r>
-        <w:rPr/>
-      </w:r>
+      </w:pPr>
     </w:p>
     <w:p>
       <w:pPr>
         <w:pStyle w:val="Titre1"/>
-        <w:rPr/>
-      </w:pPr>
-      <w:r>
-        <w:rPr/>
+      </w:pPr>
+      <w:r>
         <w:t>Chaise de Bureau Connectée : Cahier des charges</w:t>
       </w:r>
     </w:p>
-    <w:p>
-      <w:pPr>
-        <w:pStyle w:val="Normal"/>
-        <w:rPr/>
-      </w:pPr>
-      <w:r>
-        <w:rPr/>
-      </w:r>
-    </w:p>
+    <w:p/>
     <w:p>
       <w:pPr>
         <w:pStyle w:val="Titre2"/>
-        <w:rPr/>
-      </w:pPr>
-      <w:r>
-        <w:rPr/>
+      </w:pPr>
+      <w:r>
         <w:t>Présentation</w:t>
       </w:r>
     </w:p>
     <w:p>
       <w:pPr>
         <w:pStyle w:val="Titre2"/>
-        <w:rPr/>
-      </w:pPr>
-      <w:r>
-        <w:rPr/>
-      </w:r>
-    </w:p>
-    <w:p>
-      <w:pPr>
-        <w:pStyle w:val="Normal"/>
-        <w:rPr/>
-      </w:pPr>
-      <w:r>
-        <w:rPr/>
-        <w:t>Le but du projet est de créer un siège connecté et intelligent s’intégrant dans un environnement d’objets connecté. Celui-ci a pour but de faciliter la vie de l’utilisateur en choisissant de manière automatique les réglages de position de confort.</w:t>
-      </w:r>
-    </w:p>
-    <w:p>
-      <w:pPr>
-        <w:pStyle w:val="Normal"/>
-        <w:rPr/>
-      </w:pPr>
-      <w:r>
-        <w:rPr/>
-      </w:r>
-    </w:p>
+      </w:pPr>
+    </w:p>
+    <w:p>
+      <w:r>
+        <w:t xml:space="preserve">Le but du projet est de créer un siège connecté et intelligent s’intégrant dans un environnement d’objets connecté. Celui-ci a pour but de faciliter la </w:t>
+      </w:r>
+      <w:r>
+        <w:t>vie de l’utilisateur en choisissant de manière automatique les réglages de position de confort.</w:t>
+      </w:r>
+    </w:p>
+    <w:p/>
     <w:p>
       <w:pPr>
         <w:pStyle w:val="Titre2"/>
-        <w:rPr/>
-      </w:pPr>
-      <w:r>
-        <w:rPr/>
+      </w:pPr>
+      <w:r>
         <w:t>Besoins &amp; objectifs</w:t>
       </w:r>
     </w:p>
     <w:p>
       <w:pPr>
         <w:pStyle w:val="Titre2"/>
-        <w:rPr/>
-      </w:pPr>
-      <w:r>
-        <w:rPr/>
-      </w:r>
-    </w:p>
-    <w:p>
-      <w:pPr>
-        <w:pStyle w:val="Normal"/>
-        <w:rPr/>
-      </w:pPr>
-      <w:r>
-        <w:rPr/>
-        <w:t>Le siège doit être confortable.</w:t>
-      </w:r>
-    </w:p>
-    <w:p>
-      <w:pPr>
-        <w:pStyle w:val="Normal"/>
-        <w:rPr/>
-      </w:pPr>
-      <w:r>
-        <w:rPr/>
-        <w:t>Le siège doit pouvoir se régler de manière manuelle à l’aide de boutons physiques/interface à l’écran. (Application en réseau local)</w:t>
-      </w:r>
-    </w:p>
-    <w:p>
-      <w:pPr>
-        <w:pStyle w:val="Normal"/>
-        <w:rPr/>
-      </w:pPr>
-      <w:r>
-        <w:rPr/>
-        <w:t>Le siège doit pourvoir être contrôlé de manière automatique selon des paramètres utilisateurs (mémoire de position)</w:t>
-      </w:r>
-    </w:p>
-    <w:p>
-      <w:pPr>
-        <w:pStyle w:val="Normal"/>
-        <w:rPr/>
-      </w:pPr>
-      <w:r>
-        <w:rPr/>
-        <w:t>Le siège doit pourvoir être multi-utilisateur, et associer une série de paramètres suivant l’utilisateur l’utilisant.</w:t>
-      </w:r>
-    </w:p>
-    <w:p>
-      <w:pPr>
-        <w:pStyle w:val="Normal"/>
-        <w:rPr/>
-      </w:pPr>
-      <w:r>
-        <w:rPr/>
-        <w:t>Le siège doit pouvoir s’intégrer dans un environnement d’objets connectés (assistant vocal, application bureau, etc…)</w:t>
-      </w:r>
-    </w:p>
-    <w:p>
-      <w:pPr>
-        <w:pStyle w:val="Normal"/>
-        <w:rPr/>
-      </w:pPr>
-      <w:r>
-        <w:rPr/>
+      </w:pPr>
+    </w:p>
+    <w:p>
+      <w:r>
+        <w:t xml:space="preserve">Le siège doit être </w:t>
+      </w:r>
+      <w:commentRangeStart w:id="0"/>
+      <w:r>
+        <w:t>confortable</w:t>
+      </w:r>
+      <w:commentRangeEnd w:id="0"/>
+      <w:r>
+        <w:rPr>
+          <w:rStyle w:val="Marquedecommentaire"/>
+        </w:rPr>
+        <w:commentReference w:id="0"/>
+      </w:r>
+      <w:r>
+        <w:t>.</w:t>
+      </w:r>
+    </w:p>
+    <w:p>
+      <w:r>
+        <w:t>Le siège doit pouvoir se régler de manière manuelle à l’aide de boutons physiques/interface à l’écran. (Ap</w:t>
+      </w:r>
+      <w:r>
+        <w:t xml:space="preserve">plication en réseau </w:t>
+      </w:r>
+      <w:commentRangeStart w:id="1"/>
+      <w:r>
+        <w:t>local</w:t>
+      </w:r>
+      <w:commentRangeEnd w:id="1"/>
+      <w:r>
+        <w:rPr>
+          <w:rStyle w:val="Marquedecommentaire"/>
+        </w:rPr>
+        <w:commentReference w:id="1"/>
+      </w:r>
+      <w:r>
+        <w:t>)</w:t>
+      </w:r>
+    </w:p>
+    <w:p>
+      <w:r>
+        <w:t xml:space="preserve">Le siège doit pourvoir être contrôlé de manière automatique selon des paramètres utilisateurs (mémoire de </w:t>
+      </w:r>
+      <w:commentRangeStart w:id="2"/>
+      <w:r>
+        <w:t>position</w:t>
+      </w:r>
+      <w:commentRangeEnd w:id="2"/>
+      <w:r>
+        <w:rPr>
+          <w:rStyle w:val="Marquedecommentaire"/>
+        </w:rPr>
+        <w:commentReference w:id="2"/>
+      </w:r>
+      <w:r>
+        <w:t>)</w:t>
+      </w:r>
+    </w:p>
+    <w:p>
+      <w:r>
+        <w:t xml:space="preserve">Le siège doit pourvoir être multi-utilisateur, et associer une série de paramètres suivant </w:t>
+      </w:r>
+      <w:commentRangeStart w:id="3"/>
+      <w:r>
+        <w:t>l’utilisateur</w:t>
+      </w:r>
+      <w:commentRangeEnd w:id="3"/>
+      <w:r>
+        <w:rPr>
+          <w:rStyle w:val="Marquedecommentaire"/>
+        </w:rPr>
+        <w:commentReference w:id="3"/>
+      </w:r>
+      <w:r>
+        <w:t xml:space="preserve"> l’utilis</w:t>
+      </w:r>
+      <w:r>
+        <w:t>ant.</w:t>
+      </w:r>
+    </w:p>
+    <w:p>
+      <w:r>
+        <w:t>Le siège doit pouvoir s’intégrer dans un environnement d’objets connectés (assistant vocal, application bureau, etc…</w:t>
+      </w:r>
+      <w:bookmarkStart w:id="4" w:name="_GoBack"/>
+      <w:bookmarkEnd w:id="4"/>
+      <w:r>
+        <w:t>)</w:t>
+      </w:r>
+    </w:p>
+    <w:p>
+      <w:r>
         <w:t>Le siège doit pouvoir détecter si une personne est assise dessus.</w:t>
       </w:r>
     </w:p>
     <w:p>
-      <w:pPr>
-        <w:pStyle w:val="Normal"/>
-        <w:rPr/>
-      </w:pPr>
-      <w:r>
-        <w:rPr/>
+      <w:r>
         <w:t>Le siège doit proposer des API de développement.</w:t>
       </w:r>
     </w:p>
     <w:p>
-      <w:pPr>
-        <w:pStyle w:val="Normal"/>
-        <w:rPr/>
-      </w:pPr>
-      <w:r>
-        <w:rPr/>
-        <w:t>Le siège doit fonctionner sans fil.</w:t>
-      </w:r>
-    </w:p>
-    <w:p>
-      <w:pPr>
-        <w:pStyle w:val="Normal"/>
-        <w:rPr/>
-      </w:pPr>
-      <w:r>
-        <w:rPr/>
+      <w:r>
+        <w:t>Le siège doit fonc</w:t>
+      </w:r>
+      <w:r>
+        <w:t>tionner sans fil.</w:t>
+      </w:r>
+    </w:p>
+    <w:p>
+      <w:r>
         <w:t>Le siège doit pouvoir se connecter à un réseau wifi.</w:t>
       </w:r>
     </w:p>
-    <w:p>
-      <w:pPr>
-        <w:pStyle w:val="Normal"/>
-        <w:rPr/>
-      </w:pPr>
-      <w:r>
-        <w:rPr/>
-      </w:r>
-    </w:p>
+    <w:p/>
     <w:p>
       <w:pPr>
         <w:pStyle w:val="Titre2"/>
-        <w:rPr/>
-      </w:pPr>
-      <w:r>
-        <w:rPr/>
+      </w:pPr>
+      <w:r>
         <w:t>Contraintes du projet</w:t>
       </w:r>
     </w:p>
     <w:p>
       <w:pPr>
         <w:pStyle w:val="Titre2"/>
-        <w:rPr/>
-      </w:pPr>
-      <w:r>
-        <w:rPr/>
-      </w:r>
-    </w:p>
-    <w:p>
-      <w:pPr>
-        <w:pStyle w:val="Normal"/>
-        <w:rPr/>
-      </w:pPr>
-      <w:r>
-        <w:rPr/>
-        <w:t>Le siège doit être développé sur la base d’un siège passager de 406 coupé.</w:t>
-      </w:r>
-    </w:p>
-    <w:p>
-      <w:pPr>
-        <w:pStyle w:val="Normal"/>
-        <w:rPr/>
-      </w:pPr>
-      <w:r>
-        <w:rPr/>
-      </w:r>
-    </w:p>
+      </w:pPr>
+    </w:p>
+    <w:p>
+      <w:r>
+        <w:t xml:space="preserve">Le siège doit être développé sur la base d’un siège passager de 406 </w:t>
+      </w:r>
+      <w:proofErr w:type="gramStart"/>
+      <w:r>
+        <w:t>coupé</w:t>
+      </w:r>
+      <w:proofErr w:type="gramEnd"/>
+      <w:r>
+        <w:t>.</w:t>
+      </w:r>
+    </w:p>
+    <w:p/>
     <w:p>
       <w:pPr>
         <w:pStyle w:val="Titre2"/>
-        <w:rPr/>
-      </w:pPr>
-      <w:r>
-        <w:rPr/>
+      </w:pPr>
+      <w:r>
         <w:t>Difficultés envisagées</w:t>
       </w:r>
     </w:p>
-    <w:p>
-      <w:pPr>
-        <w:pStyle w:val="Normal"/>
-        <w:rPr/>
-      </w:pPr>
-      <w:r>
-        <w:rPr/>
-      </w:r>
-    </w:p>
-    <w:p>
-      <w:pPr>
-        <w:pStyle w:val="Normal"/>
-        <w:rPr/>
-      </w:pPr>
-      <w:r>
-        <w:rPr/>
-        <w:t>Choix du matériel : carte de programmation adéquate (Rpi, arduino ?) Composants électroniques (potentiomètres, rotary encoders ?), assistant vocal (Amazon Alexa, Google Home ?) etc…</w:t>
-      </w:r>
-    </w:p>
-    <w:p>
-      <w:pPr>
-        <w:pStyle w:val="Normal"/>
-        <w:rPr/>
-      </w:pPr>
-      <w:r>
-        <w:rPr/>
+    <w:p/>
+    <w:p>
+      <w:r>
+        <w:t>Choix du matériel : carte de programmation adéquate (</w:t>
+      </w:r>
+      <w:proofErr w:type="spellStart"/>
+      <w:r>
+        <w:t>Rpi</w:t>
+      </w:r>
+      <w:proofErr w:type="spellEnd"/>
+      <w:r>
+        <w:t xml:space="preserve">, </w:t>
+      </w:r>
+      <w:proofErr w:type="spellStart"/>
+      <w:r>
+        <w:t>ard</w:t>
+      </w:r>
+      <w:r>
+        <w:t>uino</w:t>
+      </w:r>
+      <w:proofErr w:type="spellEnd"/>
+      <w:r>
+        <w:t xml:space="preserve"> ?) Composants électroniques (potentiomètres, rotary </w:t>
+      </w:r>
+      <w:proofErr w:type="spellStart"/>
+      <w:r>
+        <w:t>encoders</w:t>
+      </w:r>
+      <w:proofErr w:type="spellEnd"/>
+      <w:r>
+        <w:t> ?), assistant vocal (Amazon Alexa, Google Home ?) etc…</w:t>
+      </w:r>
+    </w:p>
+    <w:p>
+      <w:r>
         <w:t>Partie conception mécanique et adaptation de pièces sur le châssis du siège.</w:t>
       </w:r>
     </w:p>
     <w:p>
-      <w:pPr>
-        <w:pStyle w:val="Normal"/>
-        <w:rPr/>
-      </w:pPr>
-      <w:r>
-        <w:rPr/>
+      <w:r>
         <w:t xml:space="preserve">Découverte des API pour les différents assistants vocaux sur le marché. </w:t>
       </w:r>
     </w:p>
     <w:p>
       <w:pPr>
         <w:pStyle w:val="Titre2"/>
-        <w:rPr/>
-      </w:pPr>
-      <w:r>
-        <w:rPr/>
+      </w:pPr>
+      <w:r>
         <w:t>Résultats attendus</w:t>
       </w:r>
     </w:p>
-    <w:p>
-      <w:pPr>
-        <w:pStyle w:val="Normal"/>
-        <w:rPr/>
-      </w:pPr>
-      <w:r>
-        <w:rPr/>
-      </w:r>
-    </w:p>
-    <w:p>
-      <w:pPr>
-        <w:pStyle w:val="Normal"/>
-        <w:rPr/>
-      </w:pPr>
-      <w:r>
-        <w:rPr/>
-        <w:t>Le délivrable du projet sera le code source associé au développement, les divers plans de montage mécanique &amp; électroniques, un mode d’emploi, ainsi que le siège en lui-même.</w:t>
-      </w:r>
-    </w:p>
-    <w:p>
-      <w:pPr>
-        <w:pStyle w:val="Normal"/>
-        <w:spacing w:before="0" w:after="200"/>
-        <w:rPr/>
-      </w:pPr>
-      <w:r>
-        <w:rPr/>
+    <w:p/>
+    <w:p>
+      <w:r>
+        <w:t>Le délivrable du projet sera le code source associé au développement, les divers plans de montage mécanique &amp; électroniques, un mode d’emploi, ainsi que le siège e</w:t>
+      </w:r>
+      <w:r>
+        <w:t>n lui-même.</w:t>
+      </w:r>
+    </w:p>
+    <w:p>
+      <w:r>
         <w:t>Validation du projet par une démo.</w:t>
       </w:r>
     </w:p>
     <w:sectPr>
-      <w:type w:val="nextPage"/>
       <w:pgSz w:w="11906" w:h="16838"/>
-      <w:pgMar w:left="1417" w:right="1417" w:header="0" w:top="1417" w:footer="0" w:bottom="1417" w:gutter="0"/>
-      <w:pgNumType w:fmt="decimal"/>
-      <w:formProt w:val="false"/>
-      <w:textDirection w:val="lrTb"/>
-      <w:docGrid w:type="default" w:linePitch="360" w:charSpace="4096"/>
+      <w:pgMar w:top="1417" w:right="1417" w:bottom="1417" w:left="1417" w:header="0" w:footer="0" w:gutter="0"/>
+      <w:cols w:space="720"/>
+      <w:formProt w:val="0"/>
+      <w:docGrid w:linePitch="360" w:charSpace="4096"/>
     </w:sectPr>
   </w:body>
 </w:document>
 </file>
 
+<file path=word/comments.xml><?xml version="1.0" encoding="utf-8"?>
+<w:comments xmlns:wpc="http://schemas.microsoft.com/office/word/2010/wordprocessingCanvas" xmlns:cx="http://schemas.microsoft.com/office/drawing/2014/chartex" xmlns:cx1="http://schemas.microsoft.com/office/drawing/2015/9/8/chartex" xmlns:cx2="http://schemas.microsoft.com/office/drawing/2015/10/21/chartex" xmlns:cx3="http://schemas.microsoft.com/office/drawing/2016/5/9/chartex" xmlns:cx4="http://schemas.microsoft.com/office/drawing/2016/5/10/chartex" xmlns:cx5="http://schemas.microsoft.com/office/drawing/2016/5/11/chartex" xmlns:cx6="http://schemas.microsoft.com/office/drawing/2016/5/12/chartex" xmlns:cx7="http://schemas.microsoft.com/office/drawing/2016/5/13/chartex" xmlns:cx8="http://schemas.microsoft.com/office/drawing/2016/5/14/chartex" xmlns:mc="http://schemas.openxmlformats.org/markup-compatibility/2006" xmlns:aink="http://schemas.microsoft.com/office/drawing/2016/ink" xmlns:am3d="http://schemas.microsoft.com/office/drawing/2017/model3d" xmlns:o="urn:schemas-microsoft-com:office:office" xmlns:r="http://schemas.openxmlformats.org/officeDocument/2006/relationships" xmlns:m="http://schemas.openxmlformats.org/officeDocument/2006/math" xmlns:v="urn:schemas-microsoft-com:vml" xmlns:wp14="http://schemas.microsoft.com/office/word/2010/wordprocessingDrawing" xmlns:wp="http://schemas.openxmlformats.org/drawingml/2006/wordprocessingDrawing" xmlns:w10="urn:schemas-microsoft-com:office:word" xmlns:w="http://schemas.openxmlformats.org/wordprocessingml/2006/main" xmlns:w14="http://schemas.microsoft.com/office/word/2010/wordml" xmlns:w15="http://schemas.microsoft.com/office/word/2012/wordml" xmlns:w16cid="http://schemas.microsoft.com/office/word/2016/wordml/cid" xmlns:w16se="http://schemas.microsoft.com/office/word/2015/wordml/symex" xmlns:wpg="http://schemas.microsoft.com/office/word/2010/wordprocessingGroup" xmlns:wpi="http://schemas.microsoft.com/office/word/2010/wordprocessingInk" xmlns:wne="http://schemas.microsoft.com/office/word/2006/wordml" xmlns:wps="http://schemas.microsoft.com/office/word/2010/wordprocessingShape" mc:Ignorable="w14 w15 w16se w16cid wp14">
+  <w:comment w:id="0" w:author="Roger" w:date="2018-10-23T15:57:00Z" w:initials="R">
+    <w:p>
+      <w:pPr>
+        <w:pStyle w:val="Commentaire"/>
+      </w:pPr>
+      <w:r>
+        <w:rPr>
+          <w:rStyle w:val="Marquedecommentaire"/>
+        </w:rPr>
+        <w:annotationRef/>
+      </w:r>
+      <w:r>
+        <w:t>Déjà fait</w:t>
+      </w:r>
+    </w:p>
+    <w:p>
+      <w:pPr>
+        <w:pStyle w:val="Commentaire"/>
+      </w:pPr>
+    </w:p>
+  </w:comment>
+  <w:comment w:id="1" w:author="Roger" w:date="2018-10-23T15:57:00Z" w:initials="R">
+    <w:p>
+      <w:pPr>
+        <w:pStyle w:val="Commentaire"/>
+      </w:pPr>
+      <w:r>
+        <w:rPr>
+          <w:rStyle w:val="Marquedecommentaire"/>
+        </w:rPr>
+        <w:annotationRef/>
+      </w:r>
+      <w:r>
+        <w:t>Tout ça concerne l’API bas niveau</w:t>
+      </w:r>
+    </w:p>
+  </w:comment>
+  <w:comment w:id="2" w:author="Roger" w:date="2018-10-23T15:58:00Z" w:initials="R">
+    <w:p>
+      <w:pPr>
+        <w:pStyle w:val="Commentaire"/>
+      </w:pPr>
+      <w:r>
+        <w:rPr>
+          <w:rStyle w:val="Marquedecommentaire"/>
+        </w:rPr>
+        <w:annotationRef/>
+      </w:r>
+      <w:r>
+        <w:t>Plus haut niveau : app garde en mémoire des positions</w:t>
+      </w:r>
+    </w:p>
+  </w:comment>
+  <w:comment w:id="3" w:author="Roger" w:date="2018-10-23T15:58:00Z" w:initials="R">
+    <w:p>
+      <w:pPr>
+        <w:pStyle w:val="Commentaire"/>
+      </w:pPr>
+      <w:r>
+        <w:rPr>
+          <w:rStyle w:val="Marquedecommentaire"/>
+        </w:rPr>
+        <w:annotationRef/>
+      </w:r>
+      <w:r>
+        <w:t>…et des utilisateurs</w:t>
+      </w:r>
+    </w:p>
+  </w:comment>
+</w:comments>
+</file>
+
+<file path=word/commentsExtended.xml><?xml version="1.0" encoding="utf-8"?>
+<w15:commentsEx xmlns:wpc="http://schemas.microsoft.com/office/word/2010/wordprocessingCanvas" xmlns:cx="http://schemas.microsoft.com/office/drawing/2014/chartex" xmlns:cx1="http://schemas.microsoft.com/office/drawing/2015/9/8/chartex" xmlns:cx2="http://schemas.microsoft.com/office/drawing/2015/10/21/chartex" xmlns:cx3="http://schemas.microsoft.com/office/drawing/2016/5/9/chartex" xmlns:cx4="http://schemas.microsoft.com/office/drawing/2016/5/10/chartex" xmlns:cx5="http://schemas.microsoft.com/office/drawing/2016/5/11/chartex" xmlns:cx6="http://schemas.microsoft.com/office/drawing/2016/5/12/chartex" xmlns:cx7="http://schemas.microsoft.com/office/drawing/2016/5/13/chartex" xmlns:cx8="http://schemas.microsoft.com/office/drawing/2016/5/14/chartex" xmlns:mc="http://schemas.openxmlformats.org/markup-compatibility/2006" xmlns:aink="http://schemas.microsoft.com/office/drawing/2016/ink" xmlns:am3d="http://schemas.microsoft.com/office/drawing/2017/model3d" xmlns:o="urn:schemas-microsoft-com:office:office" xmlns:r="http://schemas.openxmlformats.org/officeDocument/2006/relationships" xmlns:m="http://schemas.openxmlformats.org/officeDocument/2006/math" xmlns:v="urn:schemas-microsoft-com:vml" xmlns:wp14="http://schemas.microsoft.com/office/word/2010/wordprocessingDrawing" xmlns:wp="http://schemas.openxmlformats.org/drawingml/2006/wordprocessingDrawing" xmlns:w10="urn:schemas-microsoft-com:office:word" xmlns:w="http://schemas.openxmlformats.org/wordprocessingml/2006/main" xmlns:w14="http://schemas.microsoft.com/office/word/2010/wordml" xmlns:w15="http://schemas.microsoft.com/office/word/2012/wordml" xmlns:w16cid="http://schemas.microsoft.com/office/word/2016/wordml/cid" xmlns:w16se="http://schemas.microsoft.com/office/word/2015/wordml/symex" xmlns:wpg="http://schemas.microsoft.com/office/word/2010/wordprocessingGroup" xmlns:wpi="http://schemas.microsoft.com/office/word/2010/wordprocessingInk" xmlns:wne="http://schemas.microsoft.com/office/word/2006/wordml" xmlns:wps="http://schemas.microsoft.com/office/word/2010/wordprocessingShape" mc:Ignorable="w14 w15 w16se w16cid wp14">
+  <w15:commentEx w15:paraId="5A321C9C" w15:done="0"/>
+  <w15:commentEx w15:paraId="4F8079D7" w15:done="0"/>
+  <w15:commentEx w15:paraId="0ECF1FE6" w15:done="0"/>
+  <w15:commentEx w15:paraId="3B077885" w15:done="0"/>
+</w15:commentsEx>
+</file>
+
+<file path=word/commentsIds.xml><?xml version="1.0" encoding="utf-8"?>
+<w16cid:commentsIds xmlns:wpc="http://schemas.microsoft.com/office/word/2010/wordprocessingCanvas" xmlns:cx="http://schemas.microsoft.com/office/drawing/2014/chartex" xmlns:cx1="http://schemas.microsoft.com/office/drawing/2015/9/8/chartex" xmlns:cx2="http://schemas.microsoft.com/office/drawing/2015/10/21/chartex" xmlns:cx3="http://schemas.microsoft.com/office/drawing/2016/5/9/chartex" xmlns:cx4="http://schemas.microsoft.com/office/drawing/2016/5/10/chartex" xmlns:cx5="http://schemas.microsoft.com/office/drawing/2016/5/11/chartex" xmlns:cx6="http://schemas.microsoft.com/office/drawing/2016/5/12/chartex" xmlns:cx7="http://schemas.microsoft.com/office/drawing/2016/5/13/chartex" xmlns:cx8="http://schemas.microsoft.com/office/drawing/2016/5/14/chartex" xmlns:mc="http://schemas.openxmlformats.org/markup-compatibility/2006" xmlns:aink="http://schemas.microsoft.com/office/drawing/2016/ink" xmlns:am3d="http://schemas.microsoft.com/office/drawing/2017/model3d" xmlns:o="urn:schemas-microsoft-com:office:office" xmlns:r="http://schemas.openxmlformats.org/officeDocument/2006/relationships" xmlns:m="http://schemas.openxmlformats.org/officeDocument/2006/math" xmlns:v="urn:schemas-microsoft-com:vml" xmlns:wp14="http://schemas.microsoft.com/office/word/2010/wordprocessingDrawing" xmlns:wp="http://schemas.openxmlformats.org/drawingml/2006/wordprocessingDrawing" xmlns:w10="urn:schemas-microsoft-com:office:word" xmlns:w="http://schemas.openxmlformats.org/wordprocessingml/2006/main" xmlns:w14="http://schemas.microsoft.com/office/word/2010/wordml" xmlns:w15="http://schemas.microsoft.com/office/word/2012/wordml" xmlns:w16cid="http://schemas.microsoft.com/office/word/2016/wordml/cid" xmlns:w16se="http://schemas.microsoft.com/office/word/2015/wordml/symex" xmlns:wpg="http://schemas.microsoft.com/office/word/2010/wordprocessingGroup" xmlns:wpi="http://schemas.microsoft.com/office/word/2010/wordprocessingInk" xmlns:wne="http://schemas.microsoft.com/office/word/2006/wordml" xmlns:wps="http://schemas.microsoft.com/office/word/2010/wordprocessingShape" mc:Ignorable="w14 w15 w16se w16cid wp14">
+  <w16cid:commentId w16cid:paraId="5A321C9C" w16cid:durableId="1F79C36A"/>
+  <w16cid:commentId w16cid:paraId="4F8079D7" w16cid:durableId="1F79C375"/>
+  <w16cid:commentId w16cid:paraId="0ECF1FE6" w16cid:durableId="1F79C3A8"/>
+  <w16cid:commentId w16cid:paraId="3B077885" w16cid:durableId="1F79C3C1"/>
+</w16cid:commentsIds>
+</file>
+
+<file path=word/people.xml><?xml version="1.0" encoding="utf-8"?>
+<w15:people xmlns:wpc="http://schemas.microsoft.com/office/word/2010/wordprocessingCanvas" xmlns:cx="http://schemas.microsoft.com/office/drawing/2014/chartex" xmlns:cx1="http://schemas.microsoft.com/office/drawing/2015/9/8/chartex" xmlns:cx2="http://schemas.microsoft.com/office/drawing/2015/10/21/chartex" xmlns:cx3="http://schemas.microsoft.com/office/drawing/2016/5/9/chartex" xmlns:cx4="http://schemas.microsoft.com/office/drawing/2016/5/10/chartex" xmlns:cx5="http://schemas.microsoft.com/office/drawing/2016/5/11/chartex" xmlns:cx6="http://schemas.microsoft.com/office/drawing/2016/5/12/chartex" xmlns:cx7="http://schemas.microsoft.com/office/drawing/2016/5/13/chartex" xmlns:cx8="http://schemas.microsoft.com/office/drawing/2016/5/14/chartex" xmlns:mc="http://schemas.openxmlformats.org/markup-compatibility/2006" xmlns:aink="http://schemas.microsoft.com/office/drawing/2016/ink" xmlns:am3d="http://schemas.microsoft.com/office/drawing/2017/model3d" xmlns:o="urn:schemas-microsoft-com:office:office" xmlns:r="http://schemas.openxmlformats.org/officeDocument/2006/relationships" xmlns:m="http://schemas.openxmlformats.org/officeDocument/2006/math" xmlns:v="urn:schemas-microsoft-com:vml" xmlns:wp14="http://schemas.microsoft.com/office/word/2010/wordprocessingDrawing" xmlns:wp="http://schemas.openxmlformats.org/drawingml/2006/wordprocessingDrawing" xmlns:w10="urn:schemas-microsoft-com:office:word" xmlns:w="http://schemas.openxmlformats.org/wordprocessingml/2006/main" xmlns:w14="http://schemas.microsoft.com/office/word/2010/wordml" xmlns:w15="http://schemas.microsoft.com/office/word/2012/wordml" xmlns:w16cid="http://schemas.microsoft.com/office/word/2016/wordml/cid" xmlns:w16se="http://schemas.microsoft.com/office/word/2015/wordml/symex" xmlns:wpg="http://schemas.microsoft.com/office/word/2010/wordprocessingGroup" xmlns:wpi="http://schemas.microsoft.com/office/word/2010/wordprocessingInk" xmlns:wne="http://schemas.microsoft.com/office/word/2006/wordml" xmlns:wps="http://schemas.microsoft.com/office/word/2010/wordprocessingShape" mc:Ignorable="w14 w15 w16se w16cid wp14">
+  <w15:person w15:author="Roger">
+    <w15:presenceInfo w15:providerId="None" w15:userId="Roger"/>
+  </w15:person>
+</w15:people>
+</file>
+
 <file path=word/styles.xml><?xml version="1.0" encoding="utf-8"?>
-<w:styles xmlns:w="http://schemas.openxmlformats.org/wordprocessingml/2006/main" xmlns:w14="http://schemas.microsoft.com/office/word/2010/wordml" xmlns:mc="http://schemas.openxmlformats.org/markup-compatibility/2006" mc:Ignorable="w14">
+<w:styles xmlns:mc="http://schemas.openxmlformats.org/markup-compatibility/2006" xmlns:r="http://schemas.openxmlformats.org/officeDocument/2006/relationships" xmlns:w="http://schemas.openxmlformats.org/wordprocessingml/2006/main" xmlns:w14="http://schemas.microsoft.com/office/word/2010/wordml" xmlns:w15="http://schemas.microsoft.com/office/word/2012/wordml" xmlns:w16cid="http://schemas.microsoft.com/office/word/2016/wordml/cid" xmlns:w16se="http://schemas.microsoft.com/office/word/2015/wordml/symex" mc:Ignorable="w14 w15 w16se w16cid">
   <w:docDefaults>
     <w:rPrDefault>
       <w:rPr>
-        <w:rFonts w:ascii="Calibri" w:hAnsi="Calibri" w:eastAsia="Calibri" w:cs="" w:asciiTheme="minorHAnsi" w:cstheme="minorBidi" w:eastAsiaTheme="minorHAnsi" w:hAnsiTheme="minorHAnsi"/>
+        <w:rFonts w:asciiTheme="minorHAnsi" w:eastAsiaTheme="minorHAnsi" w:hAnsiTheme="minorHAnsi" w:cstheme="minorBidi"/>
         <w:sz w:val="22"/>
         <w:szCs w:val="22"/>
         <w:lang w:val="fr-FR" w:eastAsia="en-US" w:bidi="ar-SA"/>
       </w:rPr>
     </w:rPrDefault>
-    <w:pPrDefault>
-      <w:pPr/>
-    </w:pPrDefault>
+    <w:pPrDefault/>
   </w:docDefaults>
   <w:latentStyles w:defLockedState="0" w:defUIPriority="99" w:defSemiHidden="0" w:defUnhideWhenUsed="0" w:defQFormat="0" w:count="375">
     <w:lsdException w:name="Normal" w:uiPriority="0" w:qFormat="1"/>
     <w:lsdException w:name="heading 1" w:uiPriority="9" w:qFormat="1"/>
-    <w:lsdException w:name="heading 2" w:uiPriority="9" w:semiHidden="1" w:unhideWhenUsed="1" w:qFormat="1"/>
-    <w:lsdException w:name="heading 3" w:uiPriority="9" w:semiHidden="1" w:unhideWhenUsed="1" w:qFormat="1"/>
-    <w:lsdException w:name="heading 4" w:uiPriority="9" w:semiHidden="1" w:unhideWhenUsed="1" w:qFormat="1"/>
-    <w:lsdException w:name="heading 5" w:uiPriority="9" w:semiHidden="1" w:unhideWhenUsed="1" w:qFormat="1"/>
-    <w:lsdException w:name="heading 6" w:uiPriority="9" w:semiHidden="1" w:unhideWhenUsed="1" w:qFormat="1"/>
-    <w:lsdException w:name="heading 7" w:uiPriority="9" w:semiHidden="1" w:unhideWhenUsed="1" w:qFormat="1"/>
-    <w:lsdException w:name="heading 8" w:uiPriority="9" w:semiHidden="1" w:unhideWhenUsed="1" w:qFormat="1"/>
-    <w:lsdException w:name="heading 9" w:uiPriority="9" w:semiHidden="1" w:unhideWhenUsed="1" w:qFormat="1"/>
+    <w:lsdException w:name="heading 2" w:semiHidden="1" w:uiPriority="9" w:unhideWhenUsed="1" w:qFormat="1"/>
+    <w:lsdException w:name="heading 3" w:semiHidden="1" w:uiPriority="9" w:unhideWhenUsed="1" w:qFormat="1"/>
+    <w:lsdException w:name="heading 4" w:semiHidden="1" w:uiPriority="9" w:unhideWhenUsed="1" w:qFormat="1"/>
+    <w:lsdException w:name="heading 5" w:semiHidden="1" w:uiPriority="9" w:unhideWhenUsed="1" w:qFormat="1"/>
+    <w:lsdException w:name="heading 6" w:semiHidden="1" w:uiPriority="9" w:unhideWhenUsed="1" w:qFormat="1"/>
+    <w:lsdException w:name="heading 7" w:semiHidden="1" w:uiPriority="9" w:unhideWhenUsed="1" w:qFormat="1"/>
+    <w:lsdException w:name="heading 8" w:semiHidden="1" w:uiPriority="9" w:unhideWhenUsed="1" w:qFormat="1"/>
+    <w:lsdException w:name="heading 9" w:semiHidden="1" w:uiPriority="9" w:unhideWhenUsed="1" w:qFormat="1"/>
     <w:lsdException w:name="index 1" w:semiHidden="1" w:unhideWhenUsed="1"/>
     <w:lsdException w:name="index 2" w:semiHidden="1" w:unhideWhenUsed="1"/>
     <w:lsdException w:name="index 3" w:semiHidden="1" w:unhideWhenUsed="1"/>
@@ -394,22 +444,22 @@
     <w:lsdException w:name="index 7" w:semiHidden="1" w:unhideWhenUsed="1"/>
     <w:lsdException w:name="index 8" w:semiHidden="1" w:unhideWhenUsed="1"/>
     <w:lsdException w:name="index 9" w:semiHidden="1" w:unhideWhenUsed="1"/>
-    <w:lsdException w:name="toc 1" w:uiPriority="39" w:semiHidden="1" w:unhideWhenUsed="1"/>
-    <w:lsdException w:name="toc 2" w:uiPriority="39" w:semiHidden="1" w:unhideWhenUsed="1"/>
-    <w:lsdException w:name="toc 3" w:uiPriority="39" w:semiHidden="1" w:unhideWhenUsed="1"/>
-    <w:lsdException w:name="toc 4" w:uiPriority="39" w:semiHidden="1" w:unhideWhenUsed="1"/>
-    <w:lsdException w:name="toc 5" w:uiPriority="39" w:semiHidden="1" w:unhideWhenUsed="1"/>
-    <w:lsdException w:name="toc 6" w:uiPriority="39" w:semiHidden="1" w:unhideWhenUsed="1"/>
-    <w:lsdException w:name="toc 7" w:uiPriority="39" w:semiHidden="1" w:unhideWhenUsed="1"/>
-    <w:lsdException w:name="toc 8" w:uiPriority="39" w:semiHidden="1" w:unhideWhenUsed="1"/>
-    <w:lsdException w:name="toc 9" w:uiPriority="39" w:semiHidden="1" w:unhideWhenUsed="1"/>
+    <w:lsdException w:name="toc 1" w:semiHidden="1" w:uiPriority="39" w:unhideWhenUsed="1"/>
+    <w:lsdException w:name="toc 2" w:semiHidden="1" w:uiPriority="39" w:unhideWhenUsed="1"/>
+    <w:lsdException w:name="toc 3" w:semiHidden="1" w:uiPriority="39" w:unhideWhenUsed="1"/>
+    <w:lsdException w:name="toc 4" w:semiHidden="1" w:uiPriority="39" w:unhideWhenUsed="1"/>
+    <w:lsdException w:name="toc 5" w:semiHidden="1" w:uiPriority="39" w:unhideWhenUsed="1"/>
+    <w:lsdException w:name="toc 6" w:semiHidden="1" w:uiPriority="39" w:unhideWhenUsed="1"/>
+    <w:lsdException w:name="toc 7" w:semiHidden="1" w:uiPriority="39" w:unhideWhenUsed="1"/>
+    <w:lsdException w:name="toc 8" w:semiHidden="1" w:uiPriority="39" w:unhideWhenUsed="1"/>
+    <w:lsdException w:name="toc 9" w:semiHidden="1" w:uiPriority="39" w:unhideWhenUsed="1"/>
     <w:lsdException w:name="Normal Indent" w:semiHidden="1" w:unhideWhenUsed="1"/>
     <w:lsdException w:name="footnote text" w:semiHidden="1" w:unhideWhenUsed="1"/>
     <w:lsdException w:name="annotation text" w:semiHidden="1" w:unhideWhenUsed="1"/>
     <w:lsdException w:name="header" w:semiHidden="1" w:unhideWhenUsed="1"/>
     <w:lsdException w:name="footer" w:semiHidden="1" w:unhideWhenUsed="1"/>
     <w:lsdException w:name="index heading" w:semiHidden="1" w:unhideWhenUsed="1"/>
-    <w:lsdException w:name="caption" w:uiPriority="35" w:semiHidden="1" w:unhideWhenUsed="1" w:qFormat="1"/>
+    <w:lsdException w:name="caption" w:semiHidden="1" w:uiPriority="35" w:unhideWhenUsed="1" w:qFormat="1"/>
     <w:lsdException w:name="table of figures" w:semiHidden="1" w:unhideWhenUsed="1"/>
     <w:lsdException w:name="envelope address" w:semiHidden="1" w:unhideWhenUsed="1"/>
     <w:lsdException w:name="envelope return" w:semiHidden="1" w:unhideWhenUsed="1"/>
@@ -440,7 +490,7 @@
     <w:lsdException w:name="Title" w:uiPriority="10" w:qFormat="1"/>
     <w:lsdException w:name="Closing" w:semiHidden="1" w:unhideWhenUsed="1"/>
     <w:lsdException w:name="Signature" w:semiHidden="1" w:unhideWhenUsed="1"/>
-    <w:lsdException w:name="Default Paragraph Font" w:uiPriority="1" w:semiHidden="1" w:unhideWhenUsed="1"/>
+    <w:lsdException w:name="Default Paragraph Font" w:semiHidden="1" w:uiPriority="1" w:unhideWhenUsed="1"/>
     <w:lsdException w:name="Body Text" w:semiHidden="1" w:unhideWhenUsed="1"/>
     <w:lsdException w:name="Body Text Indent" w:semiHidden="1" w:unhideWhenUsed="1"/>
     <w:lsdException w:name="List Continue" w:semiHidden="1" w:unhideWhenUsed="1"/>
@@ -640,8 +690,8 @@
     <w:lsdException w:name="Subtle Reference" w:uiPriority="31" w:qFormat="1"/>
     <w:lsdException w:name="Intense Reference" w:uiPriority="32" w:qFormat="1"/>
     <w:lsdException w:name="Book Title" w:uiPriority="33" w:qFormat="1"/>
-    <w:lsdException w:name="Bibliography" w:uiPriority="37" w:semiHidden="1" w:unhideWhenUsed="1"/>
-    <w:lsdException w:name="TOC Heading" w:uiPriority="39" w:semiHidden="1" w:unhideWhenUsed="1" w:qFormat="1"/>
+    <w:lsdException w:name="Bibliography" w:semiHidden="1" w:uiPriority="37" w:unhideWhenUsed="1"/>
+    <w:lsdException w:name="TOC Heading" w:semiHidden="1" w:uiPriority="39" w:unhideWhenUsed="1" w:qFormat="1"/>
     <w:lsdException w:name="Plain Table 1" w:uiPriority="41"/>
     <w:lsdException w:name="Plain Table 2" w:uiPriority="42"/>
     <w:lsdException w:name="Plain Table 3" w:uiPriority="43"/>
@@ -751,167 +801,61 @@
     <w:lsdException w:name="Hashtag" w:semiHidden="1" w:unhideWhenUsed="1"/>
     <w:lsdException w:name="Unresolved Mention" w:semiHidden="1" w:unhideWhenUsed="1"/>
   </w:latentStyles>
-  <w:style w:type="paragraph" w:styleId="Normal" w:default="1">
+  <w:style w:type="paragraph" w:default="1" w:styleId="Normal">
     <w:name w:val="Normal"/>
     <w:qFormat/>
     <w:pPr>
-      <w:widowControl/>
-      <w:bidi w:val="0"/>
-      <w:spacing w:lineRule="auto" w:line="276" w:before="0" w:after="200"/>
-      <w:jc w:val="left"/>
+      <w:spacing w:after="200" w:line="276" w:lineRule="auto"/>
     </w:pPr>
-    <w:rPr>
-      <w:rFonts w:ascii="Calibri" w:hAnsi="Calibri" w:eastAsia="Calibri" w:cs="" w:asciiTheme="minorHAnsi" w:cstheme="minorBidi" w:eastAsiaTheme="minorHAnsi" w:hAnsiTheme="minorHAnsi"/>
-      <w:color w:val="auto"/>
-      <w:kern w:val="0"/>
-      <w:sz w:val="22"/>
-      <w:szCs w:val="22"/>
-      <w:lang w:val="fr-FR" w:eastAsia="en-US" w:bidi="ar-SA"/>
-    </w:rPr>
   </w:style>
   <w:style w:type="paragraph" w:styleId="Titre1">
-    <w:name w:val="Heading 1"/>
+    <w:name w:val="heading 1"/>
     <w:basedOn w:val="Normal"/>
     <w:next w:val="Normal"/>
     <w:link w:val="Titre1Car"/>
     <w:uiPriority w:val="9"/>
     <w:qFormat/>
-    <w:rsid w:val="0094444b"/>
+    <w:rsid w:val="0094444B"/>
     <w:pPr>
-      <w:keepNext w:val="true"/>
+      <w:keepNext/>
       <w:keepLines/>
       <w:spacing w:before="240" w:after="0"/>
       <w:outlineLvl w:val="0"/>
     </w:pPr>
     <w:rPr>
-      <w:rFonts w:ascii="Cambria" w:hAnsi="Cambria" w:eastAsia="" w:cs="" w:asciiTheme="majorHAnsi" w:cstheme="majorBidi" w:eastAsiaTheme="majorEastAsia" w:hAnsiTheme="majorHAnsi"/>
-      <w:color w:val="365F91" w:themeColor="accent1" w:themeShade="bf"/>
+      <w:rFonts w:asciiTheme="majorHAnsi" w:eastAsiaTheme="majorEastAsia" w:hAnsiTheme="majorHAnsi" w:cstheme="majorBidi"/>
+      <w:color w:val="365F91" w:themeColor="accent1" w:themeShade="BF"/>
       <w:sz w:val="32"/>
       <w:szCs w:val="32"/>
     </w:rPr>
   </w:style>
   <w:style w:type="paragraph" w:styleId="Titre2">
-    <w:name w:val="Heading 2"/>
+    <w:name w:val="heading 2"/>
     <w:basedOn w:val="Normal"/>
     <w:next w:val="Normal"/>
     <w:link w:val="Titre2Car"/>
     <w:uiPriority w:val="9"/>
     <w:unhideWhenUsed/>
     <w:qFormat/>
-    <w:rsid w:val="0094444b"/>
+    <w:rsid w:val="0094444B"/>
     <w:pPr>
-      <w:keepNext w:val="true"/>
+      <w:keepNext/>
       <w:keepLines/>
       <w:spacing w:before="40" w:after="0"/>
       <w:outlineLvl w:val="1"/>
     </w:pPr>
     <w:rPr>
-      <w:rFonts w:ascii="Cambria" w:hAnsi="Cambria" w:eastAsia="" w:cs="" w:asciiTheme="majorHAnsi" w:cstheme="majorBidi" w:eastAsiaTheme="majorEastAsia" w:hAnsiTheme="majorHAnsi"/>
-      <w:color w:val="365F91" w:themeColor="accent1" w:themeShade="bf"/>
+      <w:rFonts w:asciiTheme="majorHAnsi" w:eastAsiaTheme="majorEastAsia" w:hAnsiTheme="majorHAnsi" w:cstheme="majorBidi"/>
+      <w:color w:val="365F91" w:themeColor="accent1" w:themeShade="BF"/>
       <w:sz w:val="26"/>
       <w:szCs w:val="26"/>
     </w:rPr>
   </w:style>
-  <w:style w:type="character" w:styleId="DefaultParagraphFont" w:default="1">
+  <w:style w:type="character" w:default="1" w:styleId="Policepardfaut">
     <w:name w:val="Default Paragraph Font"/>
     <w:uiPriority w:val="1"/>
     <w:semiHidden/>
     <w:unhideWhenUsed/>
-    <w:qFormat/>
-    <w:rPr/>
-  </w:style>
-  <w:style w:type="character" w:styleId="Titre1Car" w:customStyle="1">
-    <w:name w:val="Titre 1 Car"/>
-    <w:basedOn w:val="DefaultParagraphFont"/>
-    <w:link w:val="Titre1"/>
-    <w:uiPriority w:val="9"/>
-    <w:qFormat/>
-    <w:rsid w:val="0094444b"/>
-    <w:rPr>
-      <w:rFonts w:ascii="Cambria" w:hAnsi="Cambria" w:eastAsia="" w:cs="" w:asciiTheme="majorHAnsi" w:cstheme="majorBidi" w:eastAsiaTheme="majorEastAsia" w:hAnsiTheme="majorHAnsi"/>
-      <w:color w:val="365F91" w:themeColor="accent1" w:themeShade="bf"/>
-      <w:sz w:val="32"/>
-      <w:szCs w:val="32"/>
-    </w:rPr>
-  </w:style>
-  <w:style w:type="character" w:styleId="Titre2Car" w:customStyle="1">
-    <w:name w:val="Titre 2 Car"/>
-    <w:basedOn w:val="DefaultParagraphFont"/>
-    <w:link w:val="Titre2"/>
-    <w:uiPriority w:val="9"/>
-    <w:qFormat/>
-    <w:rsid w:val="0094444b"/>
-    <w:rPr>
-      <w:rFonts w:ascii="Cambria" w:hAnsi="Cambria" w:eastAsia="" w:cs="" w:asciiTheme="majorHAnsi" w:cstheme="majorBidi" w:eastAsiaTheme="majorEastAsia" w:hAnsiTheme="majorHAnsi"/>
-      <w:color w:val="365F91" w:themeColor="accent1" w:themeShade="bf"/>
-      <w:sz w:val="26"/>
-      <w:szCs w:val="26"/>
-    </w:rPr>
-  </w:style>
-  <w:style w:type="paragraph" w:styleId="Titre">
-    <w:name w:val="Titre"/>
-    <w:basedOn w:val="Normal"/>
-    <w:next w:val="Corpsdetexte"/>
-    <w:qFormat/>
-    <w:pPr>
-      <w:keepNext w:val="true"/>
-      <w:spacing w:before="240" w:after="120"/>
-    </w:pPr>
-    <w:rPr>
-      <w:rFonts w:ascii="Liberation Sans" w:hAnsi="Liberation Sans" w:eastAsia="Noto Sans CJK SC Regular" w:cs="Lohit Devanagari"/>
-      <w:sz w:val="28"/>
-      <w:szCs w:val="28"/>
-    </w:rPr>
-  </w:style>
-  <w:style w:type="paragraph" w:styleId="Corpsdetexte">
-    <w:name w:val="Body Text"/>
-    <w:basedOn w:val="Normal"/>
-    <w:pPr>
-      <w:spacing w:lineRule="auto" w:line="276" w:before="0" w:after="140"/>
-    </w:pPr>
-    <w:rPr/>
-  </w:style>
-  <w:style w:type="paragraph" w:styleId="Liste">
-    <w:name w:val="List"/>
-    <w:basedOn w:val="Corpsdetexte"/>
-    <w:pPr/>
-    <w:rPr>
-      <w:rFonts w:cs="Lohit Devanagari"/>
-    </w:rPr>
-  </w:style>
-  <w:style w:type="paragraph" w:styleId="Lgende">
-    <w:name w:val="Caption"/>
-    <w:basedOn w:val="Normal"/>
-    <w:qFormat/>
-    <w:pPr>
-      <w:suppressLineNumbers/>
-      <w:spacing w:before="120" w:after="120"/>
-    </w:pPr>
-    <w:rPr>
-      <w:rFonts w:cs="Lohit Devanagari"/>
-      <w:i/>
-      <w:iCs/>
-      <w:sz w:val="24"/>
-      <w:szCs w:val="24"/>
-    </w:rPr>
-  </w:style>
-  <w:style w:type="paragraph" w:styleId="Index">
-    <w:name w:val="Index"/>
-    <w:basedOn w:val="Normal"/>
-    <w:qFormat/>
-    <w:pPr>
-      <w:suppressLineNumbers/>
-    </w:pPr>
-    <w:rPr>
-      <w:rFonts w:cs="Lohit Devanagari"/>
-    </w:rPr>
-  </w:style>
-  <w:style w:type="numbering" w:styleId="NoList" w:default="1">
-    <w:name w:val="No List"/>
-    <w:uiPriority w:val="99"/>
-    <w:semiHidden/>
-    <w:unhideWhenUsed/>
-    <w:qFormat/>
   </w:style>
   <w:style w:type="table" w:default="1" w:styleId="TableauNormal">
     <w:name w:val="Normal Table"/>
@@ -927,6 +871,194 @@
         <w:right w:w="108" w:type="dxa"/>
       </w:tblCellMar>
     </w:tblPr>
+  </w:style>
+  <w:style w:type="numbering" w:default="1" w:styleId="Aucuneliste">
+    <w:name w:val="No List"/>
+    <w:uiPriority w:val="99"/>
+    <w:semiHidden/>
+    <w:unhideWhenUsed/>
+  </w:style>
+  <w:style w:type="character" w:customStyle="1" w:styleId="Titre1Car">
+    <w:name w:val="Titre 1 Car"/>
+    <w:basedOn w:val="Policepardfaut"/>
+    <w:link w:val="Titre1"/>
+    <w:uiPriority w:val="9"/>
+    <w:qFormat/>
+    <w:rsid w:val="0094444B"/>
+    <w:rPr>
+      <w:rFonts w:asciiTheme="majorHAnsi" w:eastAsiaTheme="majorEastAsia" w:hAnsiTheme="majorHAnsi" w:cstheme="majorBidi"/>
+      <w:color w:val="365F91" w:themeColor="accent1" w:themeShade="BF"/>
+      <w:sz w:val="32"/>
+      <w:szCs w:val="32"/>
+    </w:rPr>
+  </w:style>
+  <w:style w:type="character" w:customStyle="1" w:styleId="Titre2Car">
+    <w:name w:val="Titre 2 Car"/>
+    <w:basedOn w:val="Policepardfaut"/>
+    <w:link w:val="Titre2"/>
+    <w:uiPriority w:val="9"/>
+    <w:qFormat/>
+    <w:rsid w:val="0094444B"/>
+    <w:rPr>
+      <w:rFonts w:asciiTheme="majorHAnsi" w:eastAsiaTheme="majorEastAsia" w:hAnsiTheme="majorHAnsi" w:cstheme="majorBidi"/>
+      <w:color w:val="365F91" w:themeColor="accent1" w:themeShade="BF"/>
+      <w:sz w:val="26"/>
+      <w:szCs w:val="26"/>
+    </w:rPr>
+  </w:style>
+  <w:style w:type="paragraph" w:styleId="Titre">
+    <w:name w:val="Title"/>
+    <w:basedOn w:val="Normal"/>
+    <w:next w:val="Corpsdetexte"/>
+    <w:qFormat/>
+    <w:pPr>
+      <w:keepNext/>
+      <w:spacing w:before="240" w:after="120"/>
+    </w:pPr>
+    <w:rPr>
+      <w:rFonts w:ascii="Liberation Sans" w:eastAsia="Noto Sans CJK SC Regular" w:hAnsi="Liberation Sans" w:cs="Lohit Devanagari"/>
+      <w:sz w:val="28"/>
+      <w:szCs w:val="28"/>
+    </w:rPr>
+  </w:style>
+  <w:style w:type="paragraph" w:styleId="Corpsdetexte">
+    <w:name w:val="Body Text"/>
+    <w:basedOn w:val="Normal"/>
+    <w:pPr>
+      <w:spacing w:after="140"/>
+    </w:pPr>
+  </w:style>
+  <w:style w:type="paragraph" w:styleId="Liste">
+    <w:name w:val="List"/>
+    <w:basedOn w:val="Corpsdetexte"/>
+    <w:rPr>
+      <w:rFonts w:cs="Lohit Devanagari"/>
+    </w:rPr>
+  </w:style>
+  <w:style w:type="paragraph" w:styleId="Lgende">
+    <w:name w:val="caption"/>
+    <w:basedOn w:val="Normal"/>
+    <w:qFormat/>
+    <w:pPr>
+      <w:suppressLineNumbers/>
+      <w:spacing w:before="120" w:after="120"/>
+    </w:pPr>
+    <w:rPr>
+      <w:rFonts w:cs="Lohit Devanagari"/>
+      <w:i/>
+      <w:iCs/>
+      <w:sz w:val="24"/>
+      <w:szCs w:val="24"/>
+    </w:rPr>
+  </w:style>
+  <w:style w:type="paragraph" w:customStyle="1" w:styleId="Index">
+    <w:name w:val="Index"/>
+    <w:basedOn w:val="Normal"/>
+    <w:qFormat/>
+    <w:pPr>
+      <w:suppressLineNumbers/>
+    </w:pPr>
+    <w:rPr>
+      <w:rFonts w:cs="Lohit Devanagari"/>
+    </w:rPr>
+  </w:style>
+  <w:style w:type="character" w:styleId="Marquedecommentaire">
+    <w:name w:val="annotation reference"/>
+    <w:basedOn w:val="Policepardfaut"/>
+    <w:uiPriority w:val="99"/>
+    <w:semiHidden/>
+    <w:unhideWhenUsed/>
+    <w:rsid w:val="00576225"/>
+    <w:rPr>
+      <w:sz w:val="16"/>
+      <w:szCs w:val="16"/>
+    </w:rPr>
+  </w:style>
+  <w:style w:type="paragraph" w:styleId="Commentaire">
+    <w:name w:val="annotation text"/>
+    <w:basedOn w:val="Normal"/>
+    <w:link w:val="CommentaireCar"/>
+    <w:uiPriority w:val="99"/>
+    <w:semiHidden/>
+    <w:unhideWhenUsed/>
+    <w:rsid w:val="00576225"/>
+    <w:pPr>
+      <w:spacing w:line="240" w:lineRule="auto"/>
+    </w:pPr>
+    <w:rPr>
+      <w:sz w:val="20"/>
+      <w:szCs w:val="20"/>
+    </w:rPr>
+  </w:style>
+  <w:style w:type="character" w:customStyle="1" w:styleId="CommentaireCar">
+    <w:name w:val="Commentaire Car"/>
+    <w:basedOn w:val="Policepardfaut"/>
+    <w:link w:val="Commentaire"/>
+    <w:uiPriority w:val="99"/>
+    <w:semiHidden/>
+    <w:rsid w:val="00576225"/>
+    <w:rPr>
+      <w:sz w:val="20"/>
+      <w:szCs w:val="20"/>
+    </w:rPr>
+  </w:style>
+  <w:style w:type="paragraph" w:styleId="Objetducommentaire">
+    <w:name w:val="annotation subject"/>
+    <w:basedOn w:val="Commentaire"/>
+    <w:next w:val="Commentaire"/>
+    <w:link w:val="ObjetducommentaireCar"/>
+    <w:uiPriority w:val="99"/>
+    <w:semiHidden/>
+    <w:unhideWhenUsed/>
+    <w:rsid w:val="00576225"/>
+    <w:rPr>
+      <w:b/>
+      <w:bCs/>
+    </w:rPr>
+  </w:style>
+  <w:style w:type="character" w:customStyle="1" w:styleId="ObjetducommentaireCar">
+    <w:name w:val="Objet du commentaire Car"/>
+    <w:basedOn w:val="CommentaireCar"/>
+    <w:link w:val="Objetducommentaire"/>
+    <w:uiPriority w:val="99"/>
+    <w:semiHidden/>
+    <w:rsid w:val="00576225"/>
+    <w:rPr>
+      <w:b/>
+      <w:bCs/>
+      <w:sz w:val="20"/>
+      <w:szCs w:val="20"/>
+    </w:rPr>
+  </w:style>
+  <w:style w:type="paragraph" w:styleId="Textedebulles">
+    <w:name w:val="Balloon Text"/>
+    <w:basedOn w:val="Normal"/>
+    <w:link w:val="TextedebullesCar"/>
+    <w:uiPriority w:val="99"/>
+    <w:semiHidden/>
+    <w:unhideWhenUsed/>
+    <w:rsid w:val="00576225"/>
+    <w:pPr>
+      <w:spacing w:after="0" w:line="240" w:lineRule="auto"/>
+    </w:pPr>
+    <w:rPr>
+      <w:rFonts w:ascii="Segoe UI" w:hAnsi="Segoe UI" w:cs="Segoe UI"/>
+      <w:sz w:val="18"/>
+      <w:szCs w:val="18"/>
+    </w:rPr>
+  </w:style>
+  <w:style w:type="character" w:customStyle="1" w:styleId="TextedebullesCar">
+    <w:name w:val="Texte de bulles Car"/>
+    <w:basedOn w:val="Policepardfaut"/>
+    <w:link w:val="Textedebulles"/>
+    <w:uiPriority w:val="99"/>
+    <w:semiHidden/>
+    <w:rsid w:val="00576225"/>
+    <w:rPr>
+      <w:rFonts w:ascii="Segoe UI" w:hAnsi="Segoe UI" w:cs="Segoe UI"/>
+      <w:sz w:val="18"/>
+      <w:szCs w:val="18"/>
+    </w:rPr>
   </w:style>
 </w:styles>
 </file>

</xml_diff>